<commit_message>
can use more features and needs update to work with negative numbers
</commit_message>
<xml_diff>
--- a/out/production/Eindopdracht/Technical Design.docx
+++ b/out/production/Eindopdracht/Technical Design.docx
@@ -53,7 +53,13 @@
         <w:rPr>
           <w:lang w:val="en-US"/>
         </w:rPr>
-        <w:t xml:space="preserve"> 1.0</w:t>
+        <w:t xml:space="preserve"> 1.</w:t>
+      </w:r>
+      <w:r>
+        <w:rPr>
+          <w:lang w:val="en-US"/>
+        </w:rPr>
+        <w:t>1</w:t>
       </w:r>
     </w:p>
     <w:p>
@@ -166,17 +172,8 @@
                 <w:color w:val="FFFFFF" w:themeColor="background1"/>
                 <w:lang w:val="en-US"/>
               </w:rPr>
-              <w:t>DATE dd/mm/</w:t>
-            </w:r>
-            <w:proofErr w:type="spellStart"/>
-            <w:r>
-              <w:rPr>
-                <w:color w:val="FFFFFF" w:themeColor="background1"/>
-                <w:lang w:val="en-US"/>
-              </w:rPr>
-              <w:t>yyyy</w:t>
-            </w:r>
-            <w:proofErr w:type="spellEnd"/>
+              <w:t>DATE dd/mm/yyyy</w:t>
+            </w:r>
           </w:p>
         </w:tc>
         <w:tc>
@@ -320,7 +317,7 @@
               <w:rPr>
                 <w:lang w:val="en-US"/>
               </w:rPr>
-              <w:t>??</w:t>
+              <w:t>1.1</w:t>
             </w:r>
           </w:p>
         </w:tc>
@@ -339,7 +336,7 @@
               <w:rPr>
                 <w:lang w:val="en-US"/>
               </w:rPr>
-              <w:t>??</w:t>
+              <w:t>16-6-2019</w:t>
             </w:r>
           </w:p>
         </w:tc>
@@ -358,7 +355,7 @@
               <w:rPr>
                 <w:lang w:val="en-US"/>
               </w:rPr>
-              <w:t>??</w:t>
+              <w:t>Sander Cokart</w:t>
             </w:r>
           </w:p>
         </w:tc>
@@ -377,7 +374,7 @@
               <w:rPr>
                 <w:lang w:val="en-US"/>
               </w:rPr>
-              <w:t>??</w:t>
+              <w:t>Added more features</w:t>
             </w:r>
           </w:p>
         </w:tc>
@@ -833,7 +830,15 @@
           <w:lang w:val="en-US"/>
         </w:rPr>
         <w:lastRenderedPageBreak/>
-        <w:t>Explanation chosen solution (s)</w:t>
+        <w:t>Explana</w:t>
+      </w:r>
+      <w:bookmarkStart w:id="3" w:name="_GoBack"/>
+      <w:bookmarkEnd w:id="3"/>
+      <w:r>
+        <w:rPr>
+          <w:lang w:val="en-US"/>
+        </w:rPr>
+        <w:t>tion chosen solution (s)</w:t>
       </w:r>
       <w:bookmarkEnd w:id="2"/>
     </w:p>
@@ -849,14 +854,12 @@
         </w:rPr>
         <w:t xml:space="preserve">A calculator application </w:t>
       </w:r>
-      <w:proofErr w:type="gramStart"/>
-      <w:r>
-        <w:rPr>
-          <w:lang w:val="en-US"/>
-        </w:rPr>
-        <w:t>has to</w:t>
-      </w:r>
-      <w:proofErr w:type="gramEnd"/>
+      <w:r>
+        <w:rPr>
+          <w:lang w:val="en-US"/>
+        </w:rPr>
+        <w:t>must</w:t>
+      </w:r>
       <w:r>
         <w:rPr>
           <w:lang w:val="en-US"/>
@@ -876,14 +879,12 @@
         </w:rPr>
         <w:t xml:space="preserve">The calculator </w:t>
       </w:r>
-      <w:proofErr w:type="gramStart"/>
-      <w:r>
-        <w:rPr>
-          <w:lang w:val="en-US"/>
-        </w:rPr>
-        <w:t>has to</w:t>
-      </w:r>
-      <w:proofErr w:type="gramEnd"/>
+      <w:r>
+        <w:rPr>
+          <w:lang w:val="en-US"/>
+        </w:rPr>
+        <w:t>must</w:t>
+      </w:r>
       <w:r>
         <w:rPr>
           <w:lang w:val="en-US"/>
@@ -918,7 +919,7 @@
         <w:rPr>
           <w:lang w:val="en-US"/>
         </w:rPr>
-        <w:t>, multiplication, Have the ability to remove characters and be able to respond to the keyboard as well as the buttons.</w:t>
+        <w:t>, multiplication, the ability to remove characters and be able to respond to the keyboard as well as the buttons.</w:t>
       </w:r>
     </w:p>
     <w:p>
@@ -943,82 +944,78 @@
     <w:p>
       <w:pPr>
         <w:rPr>
-          <w:lang w:val="en-US"/>
-        </w:rPr>
-      </w:pPr>
-      <w:r>
-        <w:rPr>
-          <w:lang w:val="en-US"/>
-        </w:rPr>
-        <w:t xml:space="preserve">The interface </w:t>
-      </w:r>
-      <w:proofErr w:type="gramStart"/>
-      <w:r>
-        <w:rPr>
-          <w:lang w:val="en-US"/>
-        </w:rPr>
-        <w:t>has to</w:t>
-      </w:r>
-      <w:proofErr w:type="gramEnd"/>
-      <w:r>
-        <w:rPr>
-          <w:lang w:val="en-US"/>
-        </w:rPr>
-        <w:t xml:space="preserve"> be simple which is easily done with a calculator.</w:t>
+          <w:b/>
+          <w:lang w:val="en-US"/>
+        </w:rPr>
+      </w:pPr>
+      <w:r>
+        <w:rPr>
+          <w:b/>
+          <w:lang w:val="en-US"/>
+        </w:rPr>
+        <w:t>Additional features that were added</w:t>
       </w:r>
     </w:p>
     <w:p>
       <w:pPr>
-        <w:rPr>
-          <w:lang w:val="en-US"/>
-        </w:rPr>
-      </w:pPr>
-      <w:r>
-        <w:rPr>
-          <w:lang w:val="en-US"/>
-        </w:rPr>
-        <w:t xml:space="preserve">I will make use of the MVC format to make this </w:t>
-      </w:r>
-      <w:r>
-        <w:rPr>
-          <w:lang w:val="en-US"/>
-        </w:rPr>
-        <w:t>application,</w:t>
-      </w:r>
-      <w:r>
-        <w:rPr>
-          <w:lang w:val="en-US"/>
-        </w:rPr>
-        <w:t xml:space="preserve"> so I can split up the code and </w:t>
-      </w:r>
-      <w:r>
-        <w:rPr>
-          <w:lang w:val="en-US"/>
-        </w:rPr>
-        <w:t>test is easily.</w:t>
-      </w:r>
-      <w:bookmarkStart w:id="3" w:name="_GoBack"/>
-      <w:bookmarkEnd w:id="3"/>
+        <w:pStyle w:val="ListParagraph"/>
+        <w:numPr>
+          <w:ilvl w:val="0"/>
+          <w:numId w:val="2"/>
+        </w:numPr>
+        <w:rPr>
+          <w:lang w:val="en-US"/>
+        </w:rPr>
+      </w:pPr>
+      <w:r>
+        <w:rPr>
+          <w:lang w:val="en-US"/>
+        </w:rPr>
+        <w:t>Square</w:t>
+      </w:r>
     </w:p>
     <w:p>
       <w:pPr>
-        <w:rPr>
-          <w:lang w:val="en-US"/>
-        </w:rPr>
-      </w:pPr>
+        <w:pStyle w:val="ListParagraph"/>
+        <w:numPr>
+          <w:ilvl w:val="0"/>
+          <w:numId w:val="2"/>
+        </w:numPr>
+        <w:rPr>
+          <w:lang w:val="en-US"/>
+        </w:rPr>
+      </w:pPr>
+      <w:proofErr w:type="spellStart"/>
+      <w:r>
+        <w:rPr>
+          <w:lang w:val="en-US"/>
+        </w:rPr>
+        <w:t>S</w:t>
+      </w:r>
+      <w:r>
+        <w:rPr>
+          <w:lang w:val="en-US"/>
+        </w:rPr>
+        <w:t>quareRoot</w:t>
+      </w:r>
+      <w:proofErr w:type="spellEnd"/>
     </w:p>
     <w:p>
       <w:pPr>
-        <w:pStyle w:val="Heading1"/>
-        <w:rPr>
-          <w:lang w:val="en-US"/>
-        </w:rPr>
-      </w:pPr>
-      <w:r>
-        <w:rPr>
-          <w:lang w:val="en-US"/>
-        </w:rPr>
-        <w:t>Final Product</w:t>
+        <w:pStyle w:val="ListParagraph"/>
+        <w:numPr>
+          <w:ilvl w:val="0"/>
+          <w:numId w:val="2"/>
+        </w:numPr>
+        <w:rPr>
+          <w:lang w:val="en-US"/>
+        </w:rPr>
+      </w:pPr>
+      <w:r>
+        <w:rPr>
+          <w:lang w:val="en-US"/>
+        </w:rPr>
+        <w:t>Factorial</w:t>
       </w:r>
     </w:p>
     <w:p>
@@ -1031,7 +1028,96 @@
         <w:rPr>
           <w:lang w:val="en-US"/>
         </w:rPr>
-        <w:t>The final product is a calculator that can compute simple calculations and show them on the screen</w:t>
+        <w:t xml:space="preserve">The interface </w:t>
+      </w:r>
+      <w:r>
+        <w:rPr>
+          <w:lang w:val="en-US"/>
+        </w:rPr>
+        <w:t>must</w:t>
+      </w:r>
+      <w:r>
+        <w:rPr>
+          <w:lang w:val="en-US"/>
+        </w:rPr>
+        <w:t xml:space="preserve"> be simple which is easily done with a calculator.</w:t>
+      </w:r>
+    </w:p>
+    <w:p>
+      <w:pPr>
+        <w:rPr>
+          <w:lang w:val="en-US"/>
+        </w:rPr>
+      </w:pPr>
+      <w:r>
+        <w:rPr>
+          <w:lang w:val="en-US"/>
+        </w:rPr>
+        <w:t xml:space="preserve">I will make use of the MVC format to make this </w:t>
+      </w:r>
+      <w:r>
+        <w:rPr>
+          <w:lang w:val="en-US"/>
+        </w:rPr>
+        <w:t>application,</w:t>
+      </w:r>
+      <w:r>
+        <w:rPr>
+          <w:lang w:val="en-US"/>
+        </w:rPr>
+        <w:t xml:space="preserve"> so I can split up the code and </w:t>
+      </w:r>
+      <w:r>
+        <w:rPr>
+          <w:lang w:val="en-US"/>
+        </w:rPr>
+        <w:t>test is easily.</w:t>
+      </w:r>
+    </w:p>
+    <w:p>
+      <w:pPr>
+        <w:rPr>
+          <w:lang w:val="en-US"/>
+        </w:rPr>
+      </w:pPr>
+    </w:p>
+    <w:p>
+      <w:pPr>
+        <w:pStyle w:val="Heading1"/>
+        <w:rPr>
+          <w:lang w:val="en-US"/>
+        </w:rPr>
+      </w:pPr>
+      <w:r>
+        <w:rPr>
+          <w:lang w:val="en-US"/>
+        </w:rPr>
+        <w:t>Final Product</w:t>
+      </w:r>
+    </w:p>
+    <w:p>
+      <w:pPr>
+        <w:rPr>
+          <w:lang w:val="en-US"/>
+        </w:rPr>
+      </w:pPr>
+      <w:r>
+        <w:rPr>
+          <w:lang w:val="en-US"/>
+        </w:rPr>
+        <w:t>The final product is a calculator that can compute simple</w:t>
+      </w:r>
+      <w:r>
+        <w:rPr>
+          <w:lang w:val="en-US"/>
+        </w:rPr>
+        <w:t xml:space="preserve"> </w:t>
+      </w:r>
+      <w:r>
+        <w:rPr>
+          <w:lang w:val="en-US"/>
+        </w:rPr>
+        <w:t>calculations and show them on the screen</w:t>
       </w:r>
       <w:r>
         <w:rPr>
@@ -1048,6 +1134,243 @@
     </w:sectPr>
   </w:body>
 </w:document>
+</file>
+
+<file path=word/numbering.xml><?xml version="1.0" encoding="utf-8"?>
+<w:numbering xmlns:wpc="http://schemas.microsoft.com/office/word/2010/wordprocessingCanvas" xmlns:cx="http://schemas.microsoft.com/office/drawing/2014/chartex" xmlns:cx1="http://schemas.microsoft.com/office/drawing/2015/9/8/chartex" xmlns:cx2="http://schemas.microsoft.com/office/drawing/2015/10/21/chartex" xmlns:cx3="http://schemas.microsoft.com/office/drawing/2016/5/9/chartex" xmlns:cx4="http://schemas.microsoft.com/office/drawing/2016/5/10/chartex" xmlns:cx5="http://schemas.microsoft.com/office/drawing/2016/5/11/chartex" xmlns:cx6="http://schemas.microsoft.com/office/drawing/2016/5/12/chartex" xmlns:cx7="http://schemas.microsoft.com/office/drawing/2016/5/13/chartex" xmlns:cx8="http://schemas.microsoft.com/office/drawing/2016/5/14/chartex" xmlns:mc="http://schemas.openxmlformats.org/markup-compatibility/2006" xmlns:aink="http://schemas.microsoft.com/office/drawing/2016/ink" xmlns:am3d="http://schemas.microsoft.com/office/drawing/2017/model3d" xmlns:o="urn:schemas-microsoft-com:office:office" xmlns:r="http://schemas.openxmlformats.org/officeDocument/2006/relationships" xmlns:m="http://schemas.openxmlformats.org/officeDocument/2006/math" xmlns:v="urn:schemas-microsoft-com:vml" xmlns:wp14="http://schemas.microsoft.com/office/word/2010/wordprocessingDrawing" xmlns:wp="http://schemas.openxmlformats.org/drawingml/2006/wordprocessingDrawing" xmlns:w10="urn:schemas-microsoft-com:office:word" xmlns:w="http://schemas.openxmlformats.org/wordprocessingml/2006/main" xmlns:w14="http://schemas.microsoft.com/office/word/2010/wordml" xmlns:w15="http://schemas.microsoft.com/office/word/2012/wordml" xmlns:w16cid="http://schemas.microsoft.com/office/word/2016/wordml/cid" xmlns:w16se="http://schemas.microsoft.com/office/word/2015/wordml/symex" xmlns:wpg="http://schemas.microsoft.com/office/word/2010/wordprocessingGroup" xmlns:wpi="http://schemas.microsoft.com/office/word/2010/wordprocessingInk" xmlns:wne="http://schemas.microsoft.com/office/word/2006/wordml" xmlns:wps="http://schemas.microsoft.com/office/word/2010/wordprocessingShape" mc:Ignorable="w14 w15 w16se w16cid wp14">
+  <w:abstractNum w:abstractNumId="0" w15:restartNumberingAfterBreak="0">
+    <w:nsid w:val="1A3D4B47"/>
+    <w:multiLevelType w:val="hybridMultilevel"/>
+    <w:tmpl w:val="2A7EA610"/>
+    <w:lvl w:ilvl="0" w:tplc="04090001">
+      <w:start w:val="1"/>
+      <w:numFmt w:val="bullet"/>
+      <w:lvlText w:val=""/>
+      <w:lvlJc w:val="left"/>
+      <w:pPr>
+        <w:ind w:left="720" w:hanging="360"/>
+      </w:pPr>
+      <w:rPr>
+        <w:rFonts w:ascii="Symbol" w:hAnsi="Symbol" w:hint="default"/>
+      </w:rPr>
+    </w:lvl>
+    <w:lvl w:ilvl="1" w:tplc="04090003" w:tentative="1">
+      <w:start w:val="1"/>
+      <w:numFmt w:val="bullet"/>
+      <w:lvlText w:val="o"/>
+      <w:lvlJc w:val="left"/>
+      <w:pPr>
+        <w:ind w:left="1440" w:hanging="360"/>
+      </w:pPr>
+      <w:rPr>
+        <w:rFonts w:ascii="Courier New" w:hAnsi="Courier New" w:cs="Courier New" w:hint="default"/>
+      </w:rPr>
+    </w:lvl>
+    <w:lvl w:ilvl="2" w:tplc="04090005" w:tentative="1">
+      <w:start w:val="1"/>
+      <w:numFmt w:val="bullet"/>
+      <w:lvlText w:val=""/>
+      <w:lvlJc w:val="left"/>
+      <w:pPr>
+        <w:ind w:left="2160" w:hanging="360"/>
+      </w:pPr>
+      <w:rPr>
+        <w:rFonts w:ascii="Wingdings" w:hAnsi="Wingdings" w:hint="default"/>
+      </w:rPr>
+    </w:lvl>
+    <w:lvl w:ilvl="3" w:tplc="04090001" w:tentative="1">
+      <w:start w:val="1"/>
+      <w:numFmt w:val="bullet"/>
+      <w:lvlText w:val=""/>
+      <w:lvlJc w:val="left"/>
+      <w:pPr>
+        <w:ind w:left="2880" w:hanging="360"/>
+      </w:pPr>
+      <w:rPr>
+        <w:rFonts w:ascii="Symbol" w:hAnsi="Symbol" w:hint="default"/>
+      </w:rPr>
+    </w:lvl>
+    <w:lvl w:ilvl="4" w:tplc="04090003" w:tentative="1">
+      <w:start w:val="1"/>
+      <w:numFmt w:val="bullet"/>
+      <w:lvlText w:val="o"/>
+      <w:lvlJc w:val="left"/>
+      <w:pPr>
+        <w:ind w:left="3600" w:hanging="360"/>
+      </w:pPr>
+      <w:rPr>
+        <w:rFonts w:ascii="Courier New" w:hAnsi="Courier New" w:cs="Courier New" w:hint="default"/>
+      </w:rPr>
+    </w:lvl>
+    <w:lvl w:ilvl="5" w:tplc="04090005" w:tentative="1">
+      <w:start w:val="1"/>
+      <w:numFmt w:val="bullet"/>
+      <w:lvlText w:val=""/>
+      <w:lvlJc w:val="left"/>
+      <w:pPr>
+        <w:ind w:left="4320" w:hanging="360"/>
+      </w:pPr>
+      <w:rPr>
+        <w:rFonts w:ascii="Wingdings" w:hAnsi="Wingdings" w:hint="default"/>
+      </w:rPr>
+    </w:lvl>
+    <w:lvl w:ilvl="6" w:tplc="04090001" w:tentative="1">
+      <w:start w:val="1"/>
+      <w:numFmt w:val="bullet"/>
+      <w:lvlText w:val=""/>
+      <w:lvlJc w:val="left"/>
+      <w:pPr>
+        <w:ind w:left="5040" w:hanging="360"/>
+      </w:pPr>
+      <w:rPr>
+        <w:rFonts w:ascii="Symbol" w:hAnsi="Symbol" w:hint="default"/>
+      </w:rPr>
+    </w:lvl>
+    <w:lvl w:ilvl="7" w:tplc="04090003" w:tentative="1">
+      <w:start w:val="1"/>
+      <w:numFmt w:val="bullet"/>
+      <w:lvlText w:val="o"/>
+      <w:lvlJc w:val="left"/>
+      <w:pPr>
+        <w:ind w:left="5760" w:hanging="360"/>
+      </w:pPr>
+      <w:rPr>
+        <w:rFonts w:ascii="Courier New" w:hAnsi="Courier New" w:cs="Courier New" w:hint="default"/>
+      </w:rPr>
+    </w:lvl>
+    <w:lvl w:ilvl="8" w:tplc="04090005" w:tentative="1">
+      <w:start w:val="1"/>
+      <w:numFmt w:val="bullet"/>
+      <w:lvlText w:val=""/>
+      <w:lvlJc w:val="left"/>
+      <w:pPr>
+        <w:ind w:left="6480" w:hanging="360"/>
+      </w:pPr>
+      <w:rPr>
+        <w:rFonts w:ascii="Wingdings" w:hAnsi="Wingdings" w:hint="default"/>
+      </w:rPr>
+    </w:lvl>
+  </w:abstractNum>
+  <w:abstractNum w:abstractNumId="1" w15:restartNumberingAfterBreak="0">
+    <w:nsid w:val="5BCE4815"/>
+    <w:multiLevelType w:val="hybridMultilevel"/>
+    <w:tmpl w:val="FCA627A4"/>
+    <w:lvl w:ilvl="0" w:tplc="04090001">
+      <w:start w:val="1"/>
+      <w:numFmt w:val="bullet"/>
+      <w:lvlText w:val=""/>
+      <w:lvlJc w:val="left"/>
+      <w:pPr>
+        <w:ind w:left="720" w:hanging="360"/>
+      </w:pPr>
+      <w:rPr>
+        <w:rFonts w:ascii="Symbol" w:hAnsi="Symbol" w:hint="default"/>
+      </w:rPr>
+    </w:lvl>
+    <w:lvl w:ilvl="1" w:tplc="04090003" w:tentative="1">
+      <w:start w:val="1"/>
+      <w:numFmt w:val="bullet"/>
+      <w:lvlText w:val="o"/>
+      <w:lvlJc w:val="left"/>
+      <w:pPr>
+        <w:ind w:left="1440" w:hanging="360"/>
+      </w:pPr>
+      <w:rPr>
+        <w:rFonts w:ascii="Courier New" w:hAnsi="Courier New" w:cs="Courier New" w:hint="default"/>
+      </w:rPr>
+    </w:lvl>
+    <w:lvl w:ilvl="2" w:tplc="04090005" w:tentative="1">
+      <w:start w:val="1"/>
+      <w:numFmt w:val="bullet"/>
+      <w:lvlText w:val=""/>
+      <w:lvlJc w:val="left"/>
+      <w:pPr>
+        <w:ind w:left="2160" w:hanging="360"/>
+      </w:pPr>
+      <w:rPr>
+        <w:rFonts w:ascii="Wingdings" w:hAnsi="Wingdings" w:hint="default"/>
+      </w:rPr>
+    </w:lvl>
+    <w:lvl w:ilvl="3" w:tplc="04090001" w:tentative="1">
+      <w:start w:val="1"/>
+      <w:numFmt w:val="bullet"/>
+      <w:lvlText w:val=""/>
+      <w:lvlJc w:val="left"/>
+      <w:pPr>
+        <w:ind w:left="2880" w:hanging="360"/>
+      </w:pPr>
+      <w:rPr>
+        <w:rFonts w:ascii="Symbol" w:hAnsi="Symbol" w:hint="default"/>
+      </w:rPr>
+    </w:lvl>
+    <w:lvl w:ilvl="4" w:tplc="04090003" w:tentative="1">
+      <w:start w:val="1"/>
+      <w:numFmt w:val="bullet"/>
+      <w:lvlText w:val="o"/>
+      <w:lvlJc w:val="left"/>
+      <w:pPr>
+        <w:ind w:left="3600" w:hanging="360"/>
+      </w:pPr>
+      <w:rPr>
+        <w:rFonts w:ascii="Courier New" w:hAnsi="Courier New" w:cs="Courier New" w:hint="default"/>
+      </w:rPr>
+    </w:lvl>
+    <w:lvl w:ilvl="5" w:tplc="04090005" w:tentative="1">
+      <w:start w:val="1"/>
+      <w:numFmt w:val="bullet"/>
+      <w:lvlText w:val=""/>
+      <w:lvlJc w:val="left"/>
+      <w:pPr>
+        <w:ind w:left="4320" w:hanging="360"/>
+      </w:pPr>
+      <w:rPr>
+        <w:rFonts w:ascii="Wingdings" w:hAnsi="Wingdings" w:hint="default"/>
+      </w:rPr>
+    </w:lvl>
+    <w:lvl w:ilvl="6" w:tplc="04090001" w:tentative="1">
+      <w:start w:val="1"/>
+      <w:numFmt w:val="bullet"/>
+      <w:lvlText w:val=""/>
+      <w:lvlJc w:val="left"/>
+      <w:pPr>
+        <w:ind w:left="5040" w:hanging="360"/>
+      </w:pPr>
+      <w:rPr>
+        <w:rFonts w:ascii="Symbol" w:hAnsi="Symbol" w:hint="default"/>
+      </w:rPr>
+    </w:lvl>
+    <w:lvl w:ilvl="7" w:tplc="04090003" w:tentative="1">
+      <w:start w:val="1"/>
+      <w:numFmt w:val="bullet"/>
+      <w:lvlText w:val="o"/>
+      <w:lvlJc w:val="left"/>
+      <w:pPr>
+        <w:ind w:left="5760" w:hanging="360"/>
+      </w:pPr>
+      <w:rPr>
+        <w:rFonts w:ascii="Courier New" w:hAnsi="Courier New" w:cs="Courier New" w:hint="default"/>
+      </w:rPr>
+    </w:lvl>
+    <w:lvl w:ilvl="8" w:tplc="04090005" w:tentative="1">
+      <w:start w:val="1"/>
+      <w:numFmt w:val="bullet"/>
+      <w:lvlText w:val=""/>
+      <w:lvlJc w:val="left"/>
+      <w:pPr>
+        <w:ind w:left="6480" w:hanging="360"/>
+      </w:pPr>
+      <w:rPr>
+        <w:rFonts w:ascii="Wingdings" w:hAnsi="Wingdings" w:hint="default"/>
+      </w:rPr>
+    </w:lvl>
+  </w:abstractNum>
+  <w:num w:numId="1">
+    <w:abstractNumId w:val="1"/>
+  </w:num>
+  <w:num w:numId="2">
+    <w:abstractNumId w:val="0"/>
+  </w:num>
+</w:numbering>
 </file>
 
 <file path=word/styles.xml><?xml version="1.0" encoding="utf-8"?>

</xml_diff>